<commit_message>
Added Hands On Demos - Day 6.
</commit_message>
<xml_diff>
--- a/1. Core Java 8/Day 6/Hands On Assignments/Hands On Exercises - Collections and Regular Expressions.docx
+++ b/1. Core Java 8/Day 6/Hands On Assignments/Hands On Exercises - Collections and Regular Expressions.docx
@@ -5836,7 +5836,6 @@
           <w:lang w:val="en-US"/>
         </w:rPr>
       </w:pPr>
-      <w:bookmarkStart w:id="0" w:name="_GoBack"/>
       <w:r>
         <w:rPr>
           <w:rFonts w:hint="default"/>
@@ -5869,6 +5868,7 @@
           <w:lang w:val="en-US"/>
         </w:rPr>
       </w:pPr>
+      <w:bookmarkStart w:id="0" w:name="_GoBack"/>
       <w:r>
         <w:rPr>
           <w:rFonts w:hint="default"/>
@@ -6030,7 +6030,20 @@
           <w:spacing w:val="0"/>
           <w:shd w:val="clear" w:fill="E6ECF0"/>
         </w:rPr>
-        <w:t>Your task here is to implement a Java code based on the following specifications. Note that your code should match the specifications in a precise manner. Consider default visibility of classes, data fields and methods unless mentioned otherwise.</w:t>
+        <w:t xml:space="preserve">Your task here is to implement a Java code based on the following specifications. Note that your code should match the specifications in a </w:t>
+      </w:r>
+      <w:bookmarkEnd w:id="0"/>
+      <w:r>
+        <w:rPr>
+          <w:rFonts w:hint="default" w:ascii="Segoe UI" w:hAnsi="Segoe UI" w:eastAsia="Segoe UI" w:cs="Segoe UI"/>
+          <w:i w:val="0"/>
+          <w:iCs w:val="0"/>
+          <w:caps w:val="0"/>
+          <w:color w:val="000000"/>
+          <w:spacing w:val="0"/>
+          <w:shd w:val="clear" w:fill="E6ECF0"/>
+        </w:rPr>
+        <w:t>precise manner. Consider default visibility of classes, data fields and methods unless mentioned otherwise.</w:t>
       </w:r>
     </w:p>
     <w:p>
@@ -10247,7 +10260,6 @@
         <w:t>*****************************************************************************************************************************</w:t>
       </w:r>
     </w:p>
-    <w:bookmarkEnd w:id="0"/>
     <w:sectPr>
       <w:footerReference r:id="rId3" w:type="default"/>
       <w:pgSz w:w="11906" w:h="16838"/>

</xml_diff>